<commit_message>
mat 6 tema 3
Sigue en revisión
</commit_message>
<xml_diff>
--- a/fuentes/contenidos/grado06/guion03/MA_06_03_REC20.docx
+++ b/fuentes/contenidos/grado06/guion03/MA_06_03_REC20.docx
@@ -126,7 +126,35 @@
           <w:szCs w:val="18"/>
           <w:lang w:val="es-ES_tradnl"/>
         </w:rPr>
-        <w:t>MA_G06_03_CO</w:t>
+        <w:t>MA_</w:t>
+      </w:r>
+      <w:commentRangeStart w:id="0"/>
+      <w:r>
+        <w:rPr>
+          <w:rFonts w:ascii="Arial" w:hAnsi="Arial"/>
+          <w:i/>
+          <w:sz w:val="18"/>
+          <w:szCs w:val="18"/>
+          <w:lang w:val="es-ES_tradnl"/>
+        </w:rPr>
+        <w:t>G06</w:t>
+      </w:r>
+      <w:commentRangeEnd w:id="0"/>
+      <w:r>
+        <w:rPr>
+          <w:rStyle w:val="Refdecomentario"/>
+        </w:rPr>
+        <w:commentReference w:id="0"/>
+      </w:r>
+      <w:r>
+        <w:rPr>
+          <w:rFonts w:ascii="Arial" w:hAnsi="Arial"/>
+          <w:i/>
+          <w:sz w:val="18"/>
+          <w:szCs w:val="18"/>
+          <w:lang w:val="es-ES_tradnl"/>
+        </w:rPr>
+        <w:t>_03_CO</w:t>
       </w:r>
     </w:p>
     <w:p>
@@ -266,31 +294,27 @@
       <w:pPr>
         <w:rPr>
           <w:rFonts w:ascii="Arial" w:hAnsi="Arial" w:cs="Arial"/>
-          <w:i/>
-          <w:sz w:val="18"/>
-          <w:szCs w:val="18"/>
-          <w:lang w:val="es-ES_tradnl"/>
-        </w:rPr>
-      </w:pPr>
-      <w:r>
-        <w:rPr>
-          <w:rFonts w:ascii="Arial" w:hAnsi="Arial" w:cs="Arial"/>
-          <w:i/>
-          <w:sz w:val="18"/>
-          <w:szCs w:val="18"/>
-          <w:lang w:val="es-ES_tradnl"/>
-        </w:rPr>
-        <w:t>Identificación de las propiedades de la adición</w:t>
-      </w:r>
-      <w:r>
-        <w:rPr>
-          <w:rFonts w:ascii="Arial" w:hAnsi="Arial" w:cs="Arial"/>
-          <w:i/>
-          <w:sz w:val="18"/>
-          <w:szCs w:val="18"/>
-          <w:lang w:val="es-ES_tradnl"/>
-        </w:rPr>
-        <w:t>.</w:t>
+          <w:sz w:val="18"/>
+          <w:szCs w:val="18"/>
+          <w:lang w:val="es-ES_tradnl"/>
+        </w:rPr>
+      </w:pPr>
+      <w:commentRangeStart w:id="1"/>
+      <w:r>
+        <w:rPr>
+          <w:rFonts w:ascii="Arial" w:hAnsi="Arial" w:cs="Arial"/>
+          <w:sz w:val="18"/>
+          <w:szCs w:val="18"/>
+          <w:lang w:val="es-ES_tradnl"/>
+        </w:rPr>
+        <w:t>Identificación de las propiedades de la adición.</w:t>
+      </w:r>
+      <w:commentRangeEnd w:id="1"/>
+      <w:r>
+        <w:rPr>
+          <w:rStyle w:val="Refdecomentario"/>
+        </w:rPr>
+        <w:commentReference w:id="1"/>
       </w:r>
     </w:p>
     <w:p>
@@ -357,16 +381,14 @@
       <w:pPr>
         <w:rPr>
           <w:rFonts w:ascii="Arial" w:hAnsi="Arial" w:cs="Arial"/>
-          <w:i/>
-          <w:sz w:val="18"/>
-          <w:szCs w:val="18"/>
-          <w:lang w:val="es-ES_tradnl"/>
-        </w:rPr>
-      </w:pPr>
-      <w:r>
-        <w:rPr>
-          <w:rFonts w:ascii="Arial" w:hAnsi="Arial" w:cs="Arial"/>
-          <w:i/>
+          <w:sz w:val="18"/>
+          <w:szCs w:val="18"/>
+          <w:lang w:val="es-ES_tradnl"/>
+        </w:rPr>
+      </w:pPr>
+      <w:r>
+        <w:rPr>
+          <w:rFonts w:ascii="Arial" w:hAnsi="Arial" w:cs="Arial"/>
           <w:sz w:val="18"/>
           <w:szCs w:val="18"/>
           <w:lang w:val="es-ES_tradnl"/>
@@ -438,31 +460,19 @@
       <w:pPr>
         <w:rPr>
           <w:rFonts w:ascii="Arial" w:hAnsi="Arial" w:cs="Arial"/>
-          <w:i/>
-          <w:sz w:val="18"/>
-          <w:szCs w:val="18"/>
-          <w:lang w:val="es-ES_tradnl"/>
-        </w:rPr>
-      </w:pPr>
-      <w:r>
-        <w:rPr>
-          <w:rFonts w:ascii="Arial" w:hAnsi="Arial" w:cs="Arial"/>
-          <w:i/>
-          <w:sz w:val="18"/>
-          <w:szCs w:val="18"/>
-          <w:lang w:val="es-ES_tradnl"/>
-        </w:rPr>
-        <w:t>Propiedades, adición</w:t>
-      </w:r>
-      <w:r>
-        <w:rPr>
-          <w:rFonts w:ascii="Arial" w:hAnsi="Arial" w:cs="Arial"/>
-          <w:i/>
-          <w:sz w:val="18"/>
-          <w:szCs w:val="18"/>
-          <w:lang w:val="es-ES_tradnl"/>
-        </w:rPr>
-        <w:t>, números naturales</w:t>
+          <w:sz w:val="18"/>
+          <w:szCs w:val="18"/>
+          <w:lang w:val="es-ES_tradnl"/>
+        </w:rPr>
+      </w:pPr>
+      <w:r>
+        <w:rPr>
+          <w:rFonts w:ascii="Arial" w:hAnsi="Arial" w:cs="Arial"/>
+          <w:sz w:val="18"/>
+          <w:szCs w:val="18"/>
+          <w:lang w:val="es-ES_tradnl"/>
+        </w:rPr>
+        <w:t>Propiedades, adición, números naturales</w:t>
       </w:r>
     </w:p>
     <w:p>
@@ -531,21 +541,29 @@
       <w:pPr>
         <w:rPr>
           <w:rFonts w:ascii="Arial" w:hAnsi="Arial" w:cs="Arial"/>
+          <w:sz w:val="18"/>
+          <w:szCs w:val="18"/>
+          <w:lang w:val="es-ES_tradnl"/>
+        </w:rPr>
+      </w:pPr>
+      <w:r>
+        <w:rPr>
+          <w:rFonts w:ascii="Arial" w:hAnsi="Arial" w:cs="Arial"/>
           <w:i/>
           <w:sz w:val="18"/>
           <w:szCs w:val="18"/>
           <w:lang w:val="es-ES_tradnl"/>
         </w:rPr>
-      </w:pPr>
-      <w:r>
-        <w:rPr>
-          <w:rFonts w:ascii="Arial" w:hAnsi="Arial" w:cs="Arial"/>
-          <w:i/>
-          <w:sz w:val="18"/>
-          <w:szCs w:val="18"/>
-          <w:lang w:val="es-ES_tradnl"/>
-        </w:rPr>
-        <w:t xml:space="preserve"> 15 minutos</w:t>
+        <w:t xml:space="preserve"> </w:t>
+      </w:r>
+      <w:r>
+        <w:rPr>
+          <w:rFonts w:ascii="Arial" w:hAnsi="Arial" w:cs="Arial"/>
+          <w:sz w:val="18"/>
+          <w:szCs w:val="18"/>
+          <w:lang w:val="es-ES_tradnl"/>
+        </w:rPr>
+        <w:t>15 minutos</w:t>
       </w:r>
     </w:p>
     <w:p>
@@ -2215,25 +2233,22 @@
           <w:lang w:val="es-ES_tradnl"/>
         </w:rPr>
       </w:pPr>
-      <w:r>
-        <w:rPr>
-          <w:rFonts w:ascii="Arial" w:hAnsi="Arial" w:cs="Arial"/>
-          <w:i/>
-          <w:sz w:val="18"/>
-          <w:szCs w:val="18"/>
-          <w:lang w:val="es-ES_tradnl"/>
-        </w:rPr>
-        <w:t>Identificación de las propiedades de la adición</w:t>
-      </w:r>
-      <w:r>
-        <w:rPr>
-          <w:rFonts w:ascii="Arial" w:hAnsi="Arial" w:cs="Arial"/>
-          <w:i/>
-          <w:sz w:val="18"/>
-          <w:szCs w:val="18"/>
-          <w:lang w:val="es-ES_tradnl"/>
-        </w:rPr>
-        <w:t>.</w:t>
+      <w:commentRangeStart w:id="2"/>
+      <w:r>
+        <w:rPr>
+          <w:rFonts w:ascii="Arial" w:hAnsi="Arial" w:cs="Arial"/>
+          <w:sz w:val="18"/>
+          <w:szCs w:val="18"/>
+          <w:lang w:val="es-ES_tradnl"/>
+        </w:rPr>
+        <w:t>Identificación de las propiedades de la adición.</w:t>
+      </w:r>
+      <w:commentRangeEnd w:id="2"/>
+      <w:r>
+        <w:rPr>
+          <w:rStyle w:val="Refdecomentario"/>
+        </w:rPr>
+        <w:commentReference w:id="2"/>
       </w:r>
     </w:p>
     <w:p>
@@ -2307,8 +2322,7 @@
           <w:lang w:val="es-ES_tradnl"/>
         </w:rPr>
       </w:pPr>
-      <w:bookmarkStart w:id="0" w:name="_GoBack"/>
-      <w:bookmarkEnd w:id="0"/>
+      <w:commentRangeStart w:id="3"/>
       <w:r>
         <w:rPr>
           <w:rFonts w:ascii="Arial" w:hAnsi="Arial" w:cs="Arial"/>
@@ -2318,6 +2332,13 @@
           <w:lang w:val="es-ES_tradnl"/>
         </w:rPr>
         <w:t>P</w:t>
+      </w:r>
+      <w:commentRangeEnd w:id="3"/>
+      <w:r>
+        <w:rPr>
+          <w:rStyle w:val="Refdecomentario"/>
+        </w:rPr>
+        <w:commentReference w:id="3"/>
       </w:r>
     </w:p>
     <w:p>
@@ -2410,26 +2431,32 @@
           <w:lang w:val="es-ES_tradnl"/>
         </w:rPr>
       </w:pPr>
-    </w:p>
-    <w:p>
-      <w:pPr>
-        <w:rPr>
-          <w:rFonts w:ascii="Arial" w:hAnsi="Arial" w:cs="Arial"/>
-          <w:i/>
-          <w:sz w:val="18"/>
-          <w:szCs w:val="18"/>
-          <w:lang w:val="es-ES_tradnl"/>
-        </w:rPr>
-      </w:pPr>
-      <w:r>
-        <w:rPr>
-          <w:rFonts w:ascii="Arial" w:hAnsi="Arial" w:cs="Arial"/>
-          <w:i/>
+      <w:commentRangeStart w:id="4"/>
+    </w:p>
+    <w:p>
+      <w:pPr>
+        <w:rPr>
+          <w:rFonts w:ascii="Arial" w:hAnsi="Arial" w:cs="Arial"/>
+          <w:sz w:val="18"/>
+          <w:szCs w:val="18"/>
+          <w:lang w:val="es-ES_tradnl"/>
+        </w:rPr>
+      </w:pPr>
+      <w:r>
+        <w:rPr>
+          <w:rFonts w:ascii="Arial" w:hAnsi="Arial" w:cs="Arial"/>
           <w:sz w:val="18"/>
           <w:szCs w:val="18"/>
           <w:lang w:val="es-ES_tradnl"/>
         </w:rPr>
         <w:t>Indica la propiedad empleada en cada ejercicio</w:t>
+      </w:r>
+      <w:commentRangeEnd w:id="4"/>
+      <w:r>
+        <w:rPr>
+          <w:rStyle w:val="Refdecomentario"/>
+        </w:rPr>
+        <w:commentReference w:id="4"/>
       </w:r>
     </w:p>
     <w:p>
@@ -2635,6 +2662,7 @@
           <w:lang w:val="es-ES_tradnl"/>
         </w:rPr>
       </w:pPr>
+      <w:commentRangeStart w:id="5"/>
       <w:r>
         <w:rPr>
           <w:rFonts w:ascii="Arial" w:hAnsi="Arial" w:cs="Arial"/>
@@ -2643,6 +2671,13 @@
           <w:lang w:val="es-ES_tradnl"/>
         </w:rPr>
         <w:t>S</w:t>
+      </w:r>
+      <w:commentRangeEnd w:id="5"/>
+      <w:r>
+        <w:rPr>
+          <w:rStyle w:val="Refdecomentario"/>
+        </w:rPr>
+        <w:commentReference w:id="5"/>
       </w:r>
     </w:p>
     <w:p>
@@ -2806,15 +2841,22 @@
           <w:lang w:val="es-ES_tradnl"/>
         </w:rPr>
       </w:pPr>
-      <w:r>
-        <w:rPr>
-          <w:rFonts w:ascii="Arial" w:hAnsi="Arial" w:cs="Arial"/>
-          <w:i/>
+      <w:commentRangeStart w:id="6"/>
+      <w:r>
+        <w:rPr>
+          <w:rFonts w:ascii="Arial" w:hAnsi="Arial" w:cs="Arial"/>
           <w:sz w:val="18"/>
           <w:szCs w:val="18"/>
           <w:lang w:val="es-ES_tradnl"/>
         </w:rPr>
         <w:t>Indica la propiedad empleada en cada ejercicio</w:t>
+      </w:r>
+      <w:commentRangeEnd w:id="6"/>
+      <w:r>
+        <w:rPr>
+          <w:rStyle w:val="Refdecomentario"/>
+        </w:rPr>
+        <w:commentReference w:id="6"/>
       </w:r>
     </w:p>
     <w:p>
@@ -2947,6 +2989,7 @@
           <w:lang w:val="es-ES_tradnl"/>
         </w:rPr>
       </w:pPr>
+      <w:commentRangeStart w:id="7"/>
       <m:oMathPara>
         <m:oMathParaPr>
           <m:jc m:val="left"/>
@@ -2996,6 +3039,16 @@
             </w:rPr>
             <m:t>2.533=2.533</m:t>
           </m:r>
+          <w:commentRangeEnd w:id="7"/>
+          <m:r>
+            <m:rPr>
+              <m:sty m:val="p"/>
+            </m:rPr>
+            <w:rPr>
+              <w:rStyle w:val="Refdecomentario"/>
+            </w:rPr>
+            <w:commentReference w:id="7"/>
+          </m:r>
         </m:oMath>
       </m:oMathPara>
     </w:p>
@@ -3009,6 +3062,8 @@
           <w:lang w:val="es-ES_tradnl"/>
         </w:rPr>
       </w:pPr>
+      <w:bookmarkStart w:id="8" w:name="_GoBack"/>
+      <w:bookmarkEnd w:id="8"/>
     </w:p>
     <w:p>
       <w:pPr>
@@ -5483,6 +5538,455 @@
     </w:sectPr>
   </w:body>
 </w:document>
+</file>
+
+<file path=word/comments.xml><?xml version="1.0" encoding="utf-8"?>
+<w:comments xmlns:wpc="http://schemas.microsoft.com/office/word/2010/wordprocessingCanvas" xmlns:mc="http://schemas.openxmlformats.org/markup-compatibility/2006" xmlns:o="urn:schemas-microsoft-com:office:office" xmlns:r="http://schemas.openxmlformats.org/officeDocument/2006/relationships" xmlns:m="http://schemas.openxmlformats.org/officeDocument/2006/math" xmlns:v="urn:schemas-microsoft-com:vml" xmlns:wp14="http://schemas.microsoft.com/office/word/2010/wordprocessingDrawing" xmlns:wp="http://schemas.openxmlformats.org/drawingml/2006/wordprocessingDrawing" xmlns:w10="urn:schemas-microsoft-com:office:word" xmlns:w="http://schemas.openxmlformats.org/wordprocessingml/2006/main" xmlns:w14="http://schemas.microsoft.com/office/word/2010/wordml" xmlns:w15="http://schemas.microsoft.com/office/word/2012/wordml" xmlns:wpg="http://schemas.microsoft.com/office/word/2010/wordprocessingGroup" xmlns:wpi="http://schemas.microsoft.com/office/word/2010/wordprocessingInk" xmlns:wne="http://schemas.microsoft.com/office/word/2006/wordml" xmlns:wps="http://schemas.microsoft.com/office/word/2010/wordprocessingShape" mc:Ignorable="w14 w15 wp14">
+  <w:comment w:id="0" w:author="lizzie patricia zambrano llamas" w:date="2015-04-14T16:52:00Z" w:initials="lpzl">
+    <w:p>
+      <w:pPr>
+        <w:pStyle w:val="Textocomentario"/>
+      </w:pPr>
+      <w:r>
+        <w:rPr>
+          <w:rStyle w:val="Refdecomentario"/>
+        </w:rPr>
+        <w:annotationRef/>
+      </w:r>
+      <w:proofErr w:type="spellStart"/>
+      <w:r>
+        <w:t>Eliminar</w:t>
+      </w:r>
+      <w:proofErr w:type="spellEnd"/>
+      <w:r>
+        <w:t xml:space="preserve"> la </w:t>
+      </w:r>
+      <w:proofErr w:type="spellStart"/>
+      <w:r>
+        <w:t>letra</w:t>
+      </w:r>
+      <w:proofErr w:type="spellEnd"/>
+      <w:r>
+        <w:t xml:space="preserve"> G</w:t>
+      </w:r>
+    </w:p>
+  </w:comment>
+  <w:comment w:id="1" w:author="lizzie patricia zambrano llamas" w:date="2015-04-14T16:53:00Z" w:initials="lpzl">
+    <w:p>
+      <w:pPr>
+        <w:pStyle w:val="Textocomentario"/>
+      </w:pPr>
+      <w:r>
+        <w:rPr>
+          <w:rStyle w:val="Refdecomentario"/>
+        </w:rPr>
+        <w:annotationRef/>
+      </w:r>
+      <w:r>
+        <w:t xml:space="preserve">Los </w:t>
+      </w:r>
+      <w:proofErr w:type="spellStart"/>
+      <w:r>
+        <w:t>titulos</w:t>
+      </w:r>
+      <w:proofErr w:type="spellEnd"/>
+      <w:r>
+        <w:t xml:space="preserve"> no </w:t>
+      </w:r>
+      <w:proofErr w:type="spellStart"/>
+      <w:r>
+        <w:t>llevan</w:t>
+      </w:r>
+      <w:proofErr w:type="spellEnd"/>
+      <w:r>
+        <w:t xml:space="preserve"> </w:t>
+      </w:r>
+      <w:proofErr w:type="spellStart"/>
+      <w:r>
+        <w:t>punto</w:t>
+      </w:r>
+      <w:proofErr w:type="spellEnd"/>
+      <w:r>
+        <w:t xml:space="preserve"> al final</w:t>
+      </w:r>
+    </w:p>
+  </w:comment>
+  <w:comment w:id="2" w:author="lizzie patricia zambrano llamas" w:date="2015-04-14T16:53:00Z" w:initials="lpzl">
+    <w:p>
+      <w:pPr>
+        <w:pStyle w:val="Textocomentario"/>
+      </w:pPr>
+      <w:r>
+        <w:rPr>
+          <w:rStyle w:val="Refdecomentario"/>
+        </w:rPr>
+        <w:annotationRef/>
+      </w:r>
+      <w:r>
+        <w:t xml:space="preserve">Sinn </w:t>
+      </w:r>
+      <w:proofErr w:type="spellStart"/>
+      <w:r>
+        <w:t>punto</w:t>
+      </w:r>
+      <w:proofErr w:type="spellEnd"/>
+    </w:p>
+  </w:comment>
+  <w:comment w:id="3" w:author="lizzie patricia zambrano llamas" w:date="2015-04-14T16:53:00Z" w:initials="lpzl">
+    <w:p>
+      <w:pPr>
+        <w:pStyle w:val="Textocomentario"/>
+      </w:pPr>
+      <w:r>
+        <w:rPr>
+          <w:rStyle w:val="Refdecomentario"/>
+        </w:rPr>
+        <w:annotationRef/>
+      </w:r>
+      <w:r>
+        <w:t xml:space="preserve">OJO </w:t>
+      </w:r>
+      <w:proofErr w:type="spellStart"/>
+      <w:r>
+        <w:t>es</w:t>
+      </w:r>
+      <w:proofErr w:type="spellEnd"/>
+      <w:r>
+        <w:t xml:space="preserve"> S</w:t>
+      </w:r>
+    </w:p>
+  </w:comment>
+  <w:comment w:id="4" w:author="lizzie patricia zambrano llamas" w:date="2015-04-14T16:54:00Z" w:initials="lpzl">
+    <w:p>
+      <w:pPr>
+        <w:pStyle w:val="Textocomentario"/>
+      </w:pPr>
+      <w:r>
+        <w:rPr>
+          <w:rStyle w:val="Refdecomentario"/>
+        </w:rPr>
+        <w:annotationRef/>
+      </w:r>
+      <w:proofErr w:type="spellStart"/>
+      <w:r>
+        <w:t>En</w:t>
+      </w:r>
+      <w:proofErr w:type="spellEnd"/>
+      <w:r>
+        <w:t xml:space="preserve"> </w:t>
+      </w:r>
+      <w:proofErr w:type="spellStart"/>
+      <w:r>
+        <w:t>este</w:t>
+      </w:r>
+      <w:proofErr w:type="spellEnd"/>
+      <w:r>
+        <w:t xml:space="preserve"> </w:t>
+      </w:r>
+      <w:proofErr w:type="spellStart"/>
+      <w:r>
+        <w:t>caso</w:t>
+      </w:r>
+      <w:proofErr w:type="spellEnd"/>
+      <w:r>
+        <w:t xml:space="preserve"> </w:t>
+      </w:r>
+      <w:proofErr w:type="spellStart"/>
+      <w:r>
+        <w:t>si</w:t>
+      </w:r>
+      <w:proofErr w:type="spellEnd"/>
+      <w:r>
+        <w:t xml:space="preserve"> </w:t>
+      </w:r>
+      <w:proofErr w:type="spellStart"/>
+      <w:r>
+        <w:t>lleva</w:t>
+      </w:r>
+      <w:proofErr w:type="spellEnd"/>
+      <w:r>
+        <w:t xml:space="preserve"> </w:t>
+      </w:r>
+      <w:proofErr w:type="spellStart"/>
+      <w:r>
+        <w:t>punto</w:t>
+      </w:r>
+      <w:proofErr w:type="spellEnd"/>
+      <w:r>
+        <w:t>.</w:t>
+      </w:r>
+    </w:p>
+  </w:comment>
+  <w:comment w:id="5" w:author="lizzie patricia zambrano llamas" w:date="2015-04-14T16:54:00Z" w:initials="lpzl">
+    <w:p>
+      <w:pPr>
+        <w:pStyle w:val="Textocomentario"/>
+      </w:pPr>
+      <w:r>
+        <w:rPr>
+          <w:rStyle w:val="Refdecomentario"/>
+        </w:rPr>
+        <w:annotationRef/>
+      </w:r>
+      <w:proofErr w:type="spellStart"/>
+      <w:r>
+        <w:t>Confirmar</w:t>
+      </w:r>
+      <w:proofErr w:type="spellEnd"/>
+      <w:r>
+        <w:t xml:space="preserve">. La S </w:t>
+      </w:r>
+      <w:proofErr w:type="spellStart"/>
+      <w:r>
+        <w:t>indica</w:t>
+      </w:r>
+      <w:proofErr w:type="spellEnd"/>
+      <w:r>
+        <w:t xml:space="preserve"> </w:t>
+      </w:r>
+      <w:proofErr w:type="spellStart"/>
+      <w:r>
+        <w:t>que</w:t>
+      </w:r>
+      <w:proofErr w:type="spellEnd"/>
+      <w:r>
+        <w:t xml:space="preserve"> no hay </w:t>
+      </w:r>
+      <w:proofErr w:type="spellStart"/>
+      <w:r>
+        <w:t>ordfenación</w:t>
+      </w:r>
+      <w:proofErr w:type="spellEnd"/>
+      <w:r>
+        <w:t>. ¿</w:t>
+      </w:r>
+      <w:proofErr w:type="spellStart"/>
+      <w:r>
+        <w:t>Así</w:t>
+      </w:r>
+      <w:proofErr w:type="spellEnd"/>
+      <w:r>
+        <w:t xml:space="preserve"> </w:t>
+      </w:r>
+      <w:proofErr w:type="spellStart"/>
+      <w:r>
+        <w:t>es</w:t>
+      </w:r>
+      <w:proofErr w:type="spellEnd"/>
+      <w:r>
+        <w:t xml:space="preserve"> </w:t>
+      </w:r>
+      <w:proofErr w:type="spellStart"/>
+      <w:r>
+        <w:t>que</w:t>
+      </w:r>
+      <w:proofErr w:type="spellEnd"/>
+      <w:r>
+        <w:t xml:space="preserve"> se </w:t>
+      </w:r>
+      <w:proofErr w:type="spellStart"/>
+      <w:r>
+        <w:t>quiere</w:t>
+      </w:r>
+      <w:proofErr w:type="spellEnd"/>
+      <w:r>
+        <w:t>?</w:t>
+      </w:r>
+    </w:p>
+  </w:comment>
+  <w:comment w:id="6" w:author="lizzie patricia zambrano llamas" w:date="2015-04-14T16:55:00Z" w:initials="lpzl">
+    <w:p>
+      <w:pPr>
+        <w:pStyle w:val="Textocomentario"/>
+      </w:pPr>
+      <w:r>
+        <w:rPr>
+          <w:rStyle w:val="Refdecomentario"/>
+        </w:rPr>
+        <w:annotationRef/>
+      </w:r>
+      <w:proofErr w:type="spellStart"/>
+      <w:r>
+        <w:t>Esto</w:t>
+      </w:r>
+      <w:proofErr w:type="spellEnd"/>
+      <w:r>
+        <w:t xml:space="preserve"> no </w:t>
+      </w:r>
+      <w:proofErr w:type="spellStart"/>
+      <w:r>
+        <w:t>debe</w:t>
+      </w:r>
+      <w:proofErr w:type="spellEnd"/>
+      <w:r>
+        <w:t xml:space="preserve"> ire n la </w:t>
+      </w:r>
+      <w:proofErr w:type="spellStart"/>
+      <w:r>
+        <w:t>actividad.Queda</w:t>
+      </w:r>
+      <w:proofErr w:type="spellEnd"/>
+      <w:r>
+        <w:t xml:space="preserve"> sin </w:t>
+      </w:r>
+      <w:proofErr w:type="spellStart"/>
+      <w:r>
+        <w:t>llenar</w:t>
+      </w:r>
+      <w:proofErr w:type="spellEnd"/>
+    </w:p>
+  </w:comment>
+  <w:comment w:id="7" w:author="lizzie patricia zambrano llamas" w:date="2015-04-14T16:57:00Z" w:initials="lpzl">
+    <w:p>
+      <w:pPr>
+        <w:pStyle w:val="Textocomentario"/>
+        <w:rPr>
+          <w:sz w:val="24"/>
+          <w:szCs w:val="24"/>
+        </w:rPr>
+      </w:pPr>
+      <w:r>
+        <w:rPr>
+          <w:rStyle w:val="Refdecomentario"/>
+        </w:rPr>
+        <w:annotationRef/>
+      </w:r>
+      <w:proofErr w:type="spellStart"/>
+      <w:r>
+        <w:rPr>
+          <w:sz w:val="24"/>
+          <w:szCs w:val="24"/>
+        </w:rPr>
+        <w:t>Digitar</w:t>
+      </w:r>
+      <w:proofErr w:type="spellEnd"/>
+      <w:r>
+        <w:rPr>
+          <w:sz w:val="24"/>
+          <w:szCs w:val="24"/>
+        </w:rPr>
+        <w:t xml:space="preserve"> </w:t>
+      </w:r>
+      <w:proofErr w:type="spellStart"/>
+      <w:r>
+        <w:rPr>
+          <w:sz w:val="24"/>
+          <w:szCs w:val="24"/>
+        </w:rPr>
+        <w:t>como</w:t>
+      </w:r>
+      <w:proofErr w:type="spellEnd"/>
+      <w:r>
+        <w:rPr>
+          <w:sz w:val="24"/>
+          <w:szCs w:val="24"/>
+        </w:rPr>
+        <w:t xml:space="preserve"> </w:t>
+      </w:r>
+      <w:proofErr w:type="spellStart"/>
+      <w:r>
+        <w:rPr>
+          <w:sz w:val="24"/>
+          <w:szCs w:val="24"/>
+        </w:rPr>
+        <w:t>textos</w:t>
+      </w:r>
+      <w:proofErr w:type="spellEnd"/>
+      <w:r>
+        <w:rPr>
+          <w:sz w:val="24"/>
+          <w:szCs w:val="24"/>
+        </w:rPr>
+        <w:t xml:space="preserve"> no </w:t>
+      </w:r>
+      <w:proofErr w:type="spellStart"/>
+      <w:r>
+        <w:rPr>
+          <w:sz w:val="24"/>
+          <w:szCs w:val="24"/>
+        </w:rPr>
+        <w:t>como</w:t>
+      </w:r>
+      <w:proofErr w:type="spellEnd"/>
+      <w:r>
+        <w:rPr>
+          <w:sz w:val="24"/>
+          <w:szCs w:val="24"/>
+        </w:rPr>
+        <w:t xml:space="preserve"> formulas. </w:t>
+      </w:r>
+    </w:p>
+    <w:p>
+      <w:pPr>
+        <w:pStyle w:val="Textocomentario"/>
+      </w:pPr>
+      <w:r>
+        <w:rPr>
+          <w:sz w:val="24"/>
+          <w:szCs w:val="24"/>
+        </w:rPr>
+        <w:t xml:space="preserve">Los </w:t>
+      </w:r>
+      <w:proofErr w:type="spellStart"/>
+      <w:r>
+        <w:rPr>
+          <w:sz w:val="24"/>
+          <w:szCs w:val="24"/>
+        </w:rPr>
+        <w:t>números</w:t>
+      </w:r>
+      <w:proofErr w:type="spellEnd"/>
+      <w:r>
+        <w:rPr>
+          <w:sz w:val="24"/>
+          <w:szCs w:val="24"/>
+        </w:rPr>
+        <w:t xml:space="preserve"> no </w:t>
+      </w:r>
+      <w:proofErr w:type="spellStart"/>
+      <w:r>
+        <w:rPr>
+          <w:sz w:val="24"/>
+          <w:szCs w:val="24"/>
+        </w:rPr>
+        <w:t>llevan</w:t>
+      </w:r>
+      <w:proofErr w:type="spellEnd"/>
+      <w:r>
+        <w:t xml:space="preserve"> el </w:t>
+      </w:r>
+      <w:proofErr w:type="spellStart"/>
+      <w:r>
+        <w:t>punto</w:t>
+      </w:r>
+      <w:proofErr w:type="spellEnd"/>
+      <w:r>
+        <w:t xml:space="preserve"> de mil</w:t>
+      </w:r>
+    </w:p>
+  </w:comment>
+</w:comments>
+</file>
+
+<file path=word/commentsExtended.xml><?xml version="1.0" encoding="utf-8"?>
+<w15:commentsEx xmlns:wpc="http://schemas.microsoft.com/office/word/2010/wordprocessingCanvas" xmlns:mc="http://schemas.openxmlformats.org/markup-compatibility/2006" xmlns:o="urn:schemas-microsoft-com:office:office" xmlns:r="http://schemas.openxmlformats.org/officeDocument/2006/relationships" xmlns:m="http://schemas.openxmlformats.org/officeDocument/2006/math" xmlns:v="urn:schemas-microsoft-com:vml" xmlns:wp14="http://schemas.microsoft.com/office/word/2010/wordprocessingDrawing" xmlns:wp="http://schemas.openxmlformats.org/drawingml/2006/wordprocessingDrawing" xmlns:w10="urn:schemas-microsoft-com:office:word" xmlns:w="http://schemas.openxmlformats.org/wordprocessingml/2006/main" xmlns:w14="http://schemas.microsoft.com/office/word/2010/wordml" xmlns:w15="http://schemas.microsoft.com/office/word/2012/wordml" xmlns:wpg="http://schemas.microsoft.com/office/word/2010/wordprocessingGroup" xmlns:wpi="http://schemas.microsoft.com/office/word/2010/wordprocessingInk" xmlns:wne="http://schemas.microsoft.com/office/word/2006/wordml" xmlns:wps="http://schemas.microsoft.com/office/word/2010/wordprocessingShape" mc:Ignorable="w14 w15 wp14">
+  <w15:commentEx w15:paraId="0E820898" w15:done="0"/>
+  <w15:commentEx w15:paraId="58F1A828" w15:done="0"/>
+  <w15:commentEx w15:paraId="5A6EFAF9" w15:done="0"/>
+  <w15:commentEx w15:paraId="376AB616" w15:done="0"/>
+  <w15:commentEx w15:paraId="2309DE26" w15:done="0"/>
+  <w15:commentEx w15:paraId="2F0A50E8" w15:done="0"/>
+  <w15:commentEx w15:paraId="0574A041" w15:done="0"/>
+  <w15:commentEx w15:paraId="67E95CCB" w15:done="0"/>
+</w15:commentsEx>
+</file>
+
+<file path=word/people.xml><?xml version="1.0" encoding="utf-8"?>
+<w15:people xmlns:wpc="http://schemas.microsoft.com/office/word/2010/wordprocessingCanvas" xmlns:mc="http://schemas.openxmlformats.org/markup-compatibility/2006" xmlns:o="urn:schemas-microsoft-com:office:office" xmlns:r="http://schemas.openxmlformats.org/officeDocument/2006/relationships" xmlns:m="http://schemas.openxmlformats.org/officeDocument/2006/math" xmlns:v="urn:schemas-microsoft-com:vml" xmlns:wp14="http://schemas.microsoft.com/office/word/2010/wordprocessingDrawing" xmlns:wp="http://schemas.openxmlformats.org/drawingml/2006/wordprocessingDrawing" xmlns:w10="urn:schemas-microsoft-com:office:word" xmlns:w="http://schemas.openxmlformats.org/wordprocessingml/2006/main" xmlns:w14="http://schemas.microsoft.com/office/word/2010/wordml" xmlns:w15="http://schemas.microsoft.com/office/word/2012/wordml" xmlns:wpg="http://schemas.microsoft.com/office/word/2010/wordprocessingGroup" xmlns:wpi="http://schemas.microsoft.com/office/word/2010/wordprocessingInk" xmlns:wne="http://schemas.microsoft.com/office/word/2006/wordml" xmlns:wps="http://schemas.microsoft.com/office/word/2010/wordprocessingShape" mc:Ignorable="w14 w15 wp14">
+  <w15:person w15:author="lizzie patricia zambrano llamas">
+    <w15:presenceInfo w15:providerId="Windows Live" w15:userId="02dfb86449c2ec71"/>
+  </w15:person>
+</w15:people>
 </file>
 
 <file path=word/styles.xml><?xml version="1.0" encoding="utf-8"?>
@@ -5908,7 +6412,6 @@
     <w:uiPriority w:val="59"/>
     <w:rsid w:val="006907A4"/>
     <w:tblPr>
-      <w:tblInd w:w="0" w:type="dxa"/>
       <w:tblBorders>
         <w:top w:val="single" w:sz="4" w:space="0" w:color="auto"/>
         <w:left w:val="single" w:sz="4" w:space="0" w:color="auto"/>
@@ -5917,12 +6420,6 @@
         <w:insideH w:val="single" w:sz="4" w:space="0" w:color="auto"/>
         <w:insideV w:val="single" w:sz="4" w:space="0" w:color="auto"/>
       </w:tblBorders>
-      <w:tblCellMar>
-        <w:top w:w="0" w:type="dxa"/>
-        <w:left w:w="108" w:type="dxa"/>
-        <w:bottom w:w="0" w:type="dxa"/>
-        <w:right w:w="108" w:type="dxa"/>
-      </w:tblCellMar>
     </w:tblPr>
   </w:style>
   <w:style w:type="paragraph" w:styleId="Prrafodelista">
@@ -5971,6 +6468,71 @@
       <w:rFonts w:ascii="Tahoma" w:hAnsi="Tahoma" w:cs="Tahoma"/>
       <w:sz w:val="16"/>
       <w:szCs w:val="16"/>
+    </w:rPr>
+  </w:style>
+  <w:style w:type="character" w:styleId="Refdecomentario">
+    <w:name w:val="annotation reference"/>
+    <w:basedOn w:val="Fuentedeprrafopredeter"/>
+    <w:uiPriority w:val="99"/>
+    <w:semiHidden/>
+    <w:unhideWhenUsed/>
+    <w:rsid w:val="00B177D0"/>
+    <w:rPr>
+      <w:sz w:val="16"/>
+      <w:szCs w:val="16"/>
+    </w:rPr>
+  </w:style>
+  <w:style w:type="paragraph" w:styleId="Textocomentario">
+    <w:name w:val="annotation text"/>
+    <w:basedOn w:val="Normal"/>
+    <w:link w:val="TextocomentarioCar"/>
+    <w:uiPriority w:val="99"/>
+    <w:semiHidden/>
+    <w:unhideWhenUsed/>
+    <w:rsid w:val="00B177D0"/>
+    <w:rPr>
+      <w:sz w:val="20"/>
+      <w:szCs w:val="20"/>
+    </w:rPr>
+  </w:style>
+  <w:style w:type="character" w:customStyle="1" w:styleId="TextocomentarioCar">
+    <w:name w:val="Texto comentario Car"/>
+    <w:basedOn w:val="Fuentedeprrafopredeter"/>
+    <w:link w:val="Textocomentario"/>
+    <w:uiPriority w:val="99"/>
+    <w:semiHidden/>
+    <w:rsid w:val="00B177D0"/>
+    <w:rPr>
+      <w:sz w:val="20"/>
+      <w:szCs w:val="20"/>
+    </w:rPr>
+  </w:style>
+  <w:style w:type="paragraph" w:styleId="Asuntodelcomentario">
+    <w:name w:val="annotation subject"/>
+    <w:basedOn w:val="Textocomentario"/>
+    <w:next w:val="Textocomentario"/>
+    <w:link w:val="AsuntodelcomentarioCar"/>
+    <w:uiPriority w:val="99"/>
+    <w:semiHidden/>
+    <w:unhideWhenUsed/>
+    <w:rsid w:val="00B177D0"/>
+    <w:rPr>
+      <w:b/>
+      <w:bCs/>
+    </w:rPr>
+  </w:style>
+  <w:style w:type="character" w:customStyle="1" w:styleId="AsuntodelcomentarioCar">
+    <w:name w:val="Asunto del comentario Car"/>
+    <w:basedOn w:val="TextocomentarioCar"/>
+    <w:link w:val="Asuntodelcomentario"/>
+    <w:uiPriority w:val="99"/>
+    <w:semiHidden/>
+    <w:rsid w:val="00B177D0"/>
+    <w:rPr>
+      <w:b/>
+      <w:bCs/>
+      <w:sz w:val="20"/>
+      <w:szCs w:val="20"/>
     </w:rPr>
   </w:style>
 </w:styles>

</xml_diff>